<commit_message>
fix(templates): update docx template layout and variable placeholders
</commit_message>
<xml_diff>
--- a/templates/surat-rekomendasi-beasiswa/surat-rekomendasi-beasiswa-template-v1.docx
+++ b/templates/surat-rekomendasi-beasiswa/surat-rekomendasi-beasiswa-template-v1.docx
@@ -918,84 +918,140 @@
     <w:p>
       <w:pPr>
         <w:spacing w:before="0" w:line="276" w:lineRule="auto"/>
-        <w:rPr>
-          <w:rFonts w:ascii="Times New Roman" w:eastAsia="Times New Roman" w:hAnsi="Times New Roman" w:cs="Times New Roman"/>
-          <w:color w:val="000000"/>
-          <w:sz w:val="24"/>
-          <w:szCs w:val="24"/>
-        </w:rPr>
-      </w:pPr>
-      <w:r>
-        <w:rPr>
-          <w:rFonts w:ascii="Times New Roman" w:eastAsia="Times New Roman" w:hAnsi="Times New Roman" w:cs="Times New Roman"/>
-          <w:color w:val="000000"/>
-          <w:sz w:val="24"/>
-          <w:szCs w:val="24"/>
-        </w:rPr>
-        <w:tab/>
-      </w:r>
-      <w:r>
-        <w:rPr>
-          <w:rFonts w:ascii="Times New Roman" w:eastAsia="Times New Roman" w:hAnsi="Times New Roman" w:cs="Times New Roman"/>
-          <w:color w:val="000000"/>
-          <w:sz w:val="24"/>
-          <w:szCs w:val="24"/>
-        </w:rPr>
-        <w:tab/>
-      </w:r>
-      <w:r>
-        <w:rPr>
-          <w:rFonts w:ascii="Times New Roman" w:eastAsia="Times New Roman" w:hAnsi="Times New Roman" w:cs="Times New Roman"/>
-          <w:color w:val="000000"/>
-          <w:sz w:val="24"/>
-          <w:szCs w:val="24"/>
-        </w:rPr>
-        <w:tab/>
-      </w:r>
-      <w:r>
-        <w:rPr>
-          <w:rFonts w:ascii="Times New Roman" w:eastAsia="Times New Roman" w:hAnsi="Times New Roman" w:cs="Times New Roman"/>
-          <w:color w:val="000000"/>
-          <w:sz w:val="24"/>
-          <w:szCs w:val="24"/>
-        </w:rPr>
-        <w:tab/>
-      </w:r>
-      <w:r>
-        <w:rPr>
-          <w:rFonts w:ascii="Times New Roman" w:eastAsia="Times New Roman" w:hAnsi="Times New Roman" w:cs="Times New Roman"/>
-          <w:color w:val="000000"/>
-          <w:sz w:val="24"/>
-          <w:szCs w:val="24"/>
-        </w:rPr>
-        <w:tab/>
-      </w:r>
-      <w:r>
-        <w:rPr>
-          <w:rFonts w:ascii="Times New Roman" w:eastAsia="Times New Roman" w:hAnsi="Times New Roman" w:cs="Times New Roman"/>
-          <w:color w:val="000000"/>
-          <w:sz w:val="24"/>
-          <w:szCs w:val="24"/>
-        </w:rPr>
-        <w:tab/>
-      </w:r>
-      <w:r>
-        <w:rPr>
-          <w:rFonts w:ascii="Times New Roman" w:eastAsia="Times New Roman" w:hAnsi="Times New Roman" w:cs="Times New Roman"/>
-          <w:color w:val="000000"/>
-          <w:sz w:val="24"/>
-          <w:szCs w:val="24"/>
-        </w:rPr>
-        <w:tab/>
-      </w:r>
-      <w:r>
-        <w:rPr>
-          <w:rFonts w:ascii="Times New Roman" w:eastAsia="Times New Roman" w:hAnsi="Times New Roman" w:cs="Times New Roman"/>
-          <w:color w:val="000000"/>
-          <w:sz w:val="24"/>
-          <w:szCs w:val="24"/>
-        </w:rPr>
-        <w:t>{%signature_image}{%stamp_image}</w:t>
+        <w:ind w:left="2880"/>
+        <w:rPr>
+          <w:rFonts w:ascii="Times New Roman" w:eastAsia="Times New Roman" w:hAnsi="Times New Roman" w:cs="Times New Roman"/>
+          <w:color w:val="000000"/>
+          <w:sz w:val="24"/>
+          <w:szCs w:val="24"/>
+        </w:rPr>
+      </w:pPr>
+      <w:r>
+        <w:rPr>
+          <w:rFonts w:ascii="Times New Roman" w:eastAsia="Times New Roman" w:hAnsi="Times New Roman" w:cs="Times New Roman"/>
+          <w:color w:val="000000"/>
+          <w:sz w:val="24"/>
+          <w:szCs w:val="24"/>
+        </w:rPr>
+        <w:tab/>
+      </w:r>
+      <w:r>
+        <w:rPr>
+          <w:rFonts w:ascii="Times New Roman" w:eastAsia="Times New Roman" w:hAnsi="Times New Roman" w:cs="Times New Roman"/>
+          <w:color w:val="000000"/>
+          <w:sz w:val="24"/>
+          <w:szCs w:val="24"/>
+        </w:rPr>
+        <w:tab/>
+      </w:r>
+      <w:r>
+        <w:rPr>
+          <w:rFonts w:ascii="Times New Roman" w:eastAsia="Times New Roman" w:hAnsi="Times New Roman" w:cs="Times New Roman"/>
+          <w:color w:val="000000"/>
+          <w:sz w:val="24"/>
+          <w:szCs w:val="24"/>
+        </w:rPr>
+        <w:tab/>
+      </w:r>
+      <w:r>
+        <w:rPr>
+          <w:rFonts w:ascii="Times New Roman" w:eastAsia="Times New Roman" w:hAnsi="Times New Roman" w:cs="Times New Roman"/>
+          <w:color w:val="000000"/>
+          <w:sz w:val="24"/>
+          <w:szCs w:val="24"/>
+        </w:rPr>
+        <w:tab/>
+      </w:r>
+      <w:r>
+        <w:rPr>
+          <w:rFonts w:ascii="Times New Roman" w:eastAsia="Times New Roman" w:hAnsi="Times New Roman" w:cs="Times New Roman"/>
+          <w:color w:val="000000"/>
+          <w:sz w:val="24"/>
+          <w:szCs w:val="24"/>
+        </w:rPr>
+        <w:tab/>
+      </w:r>
+      <w:r>
+        <w:rPr>
+          <w:rFonts w:ascii="Times New Roman" w:eastAsia="Times New Roman" w:hAnsi="Times New Roman" w:cs="Times New Roman"/>
+          <w:color w:val="000000"/>
+          <w:sz w:val="24"/>
+          <w:szCs w:val="24"/>
+        </w:rPr>
+        <w:tab/>
+      </w:r>
+      <w:r>
+        <w:rPr>
+          <w:rFonts w:ascii="Times New Roman" w:eastAsia="Times New Roman" w:hAnsi="Times New Roman" w:cs="Times New Roman"/>
+          <w:color w:val="000000"/>
+          <w:sz w:val="24"/>
+          <w:szCs w:val="24"/>
+        </w:rPr>
+        <w:tab/>
+      </w:r>
+      <w:r>
+        <w:rPr>
+          <w:rFonts w:ascii="Times New Roman" w:eastAsia="Times New Roman" w:hAnsi="Times New Roman" w:cs="Times New Roman"/>
+          <w:color w:val="000000"/>
+          <w:sz w:val="24"/>
+          <w:szCs w:val="24"/>
+        </w:rPr>
+        <w:tab/>
+      </w:r>
+      <w:r>
+        <w:rPr>
+          <w:rFonts w:ascii="Times New Roman" w:eastAsia="Times New Roman" w:hAnsi="Times New Roman" w:cs="Times New Roman"/>
+          <w:color w:val="000000"/>
+          <w:sz w:val="24"/>
+          <w:szCs w:val="24"/>
+        </w:rPr>
+        <w:tab/>
+      </w:r>
+      <w:r>
+        <w:rPr>
+          <w:rFonts w:ascii="Times New Roman" w:eastAsia="Times New Roman" w:hAnsi="Times New Roman" w:cs="Times New Roman"/>
+          <w:color w:val="000000"/>
+          <w:sz w:val="24"/>
+          <w:szCs w:val="24"/>
+        </w:rPr>
+        <w:tab/>
+        <w:t xml:space="preserve"> </w:t>
+      </w:r>
+      <w:r>
+        <w:rPr>
+          <w:rFonts w:ascii="Times New Roman" w:eastAsia="Times New Roman" w:hAnsi="Times New Roman" w:cs="Times New Roman"/>
+          <w:color w:val="000000"/>
+          <w:sz w:val="24"/>
+          <w:szCs w:val="24"/>
+        </w:rPr>
+        <w:t>{{%signature_image}}</w:t>
+      </w:r>
+      <w:r>
+        <w:rPr>
+          <w:rFonts w:ascii="Times New Roman" w:eastAsia="Times New Roman" w:hAnsi="Times New Roman" w:cs="Times New Roman"/>
+          <w:color w:val="000000"/>
+          <w:sz w:val="24"/>
+          <w:szCs w:val="24"/>
+        </w:rPr>
+        <w:t>{</w:t>
+      </w:r>
+      <w:r>
+        <w:rPr>
+          <w:rFonts w:ascii="Times New Roman" w:eastAsia="Times New Roman" w:hAnsi="Times New Roman" w:cs="Times New Roman"/>
+          <w:color w:val="000000"/>
+          <w:sz w:val="24"/>
+          <w:szCs w:val="24"/>
+        </w:rPr>
+        <w:t>{%stamp_image}</w:t>
+      </w:r>
+      <w:r>
+        <w:rPr>
+          <w:rFonts w:ascii="Times New Roman" w:eastAsia="Times New Roman" w:hAnsi="Times New Roman" w:cs="Times New Roman"/>
+          <w:color w:val="000000"/>
+          <w:sz w:val="24"/>
+          <w:szCs w:val="24"/>
+        </w:rPr>
+        <w:t>}</w:t>
       </w:r>
     </w:p>
     <w:p>
@@ -1066,32 +1122,35 @@
     <w:p>
       <w:pPr>
         <w:spacing w:before="0" w:line="276" w:lineRule="auto"/>
-        <w:ind w:left="5102"/>
-        <w:rPr>
-          <w:rFonts w:ascii="Times New Roman" w:eastAsia="Times New Roman" w:hAnsi="Times New Roman" w:cs="Times New Roman"/>
-          <w:sz w:val="24"/>
-          <w:szCs w:val="24"/>
-        </w:rPr>
-      </w:pPr>
-    </w:p>
-    <w:p>
-      <w:pPr>
-        <w:spacing w:before="0" w:line="276" w:lineRule="auto"/>
-        <w:rPr>
-          <w:rFonts w:ascii="Times New Roman" w:eastAsia="Times New Roman" w:hAnsi="Times New Roman" w:cs="Times New Roman"/>
-          <w:color w:val="000000"/>
-          <w:sz w:val="24"/>
-          <w:szCs w:val="24"/>
-        </w:rPr>
-      </w:pPr>
-      <w:r>
-        <w:rPr>
-          <w:rFonts w:ascii="Times New Roman" w:eastAsia="Times New Roman" w:hAnsi="Times New Roman" w:cs="Times New Roman"/>
-          <w:color w:val="000000"/>
+        <w:rPr>
+          <w:rFonts w:ascii="Times New Roman" w:eastAsia="Times New Roman" w:hAnsi="Times New Roman" w:cs="Times New Roman"/>
+          <w:sz w:val="24"/>
+          <w:szCs w:val="24"/>
+        </w:rPr>
+      </w:pPr>
+      <w:r>
+        <w:rPr>
+          <w:rFonts w:ascii="Times New Roman" w:eastAsia="Times New Roman" w:hAnsi="Times New Roman" w:cs="Times New Roman"/>
+          <w:sz w:val="24"/>
+          <w:szCs w:val="24"/>
+        </w:rPr>
+        <w:t>{</w:t>
+      </w:r>
+      <w:r>
+        <w:rPr>
+          <w:rFonts w:ascii="Times New Roman" w:eastAsia="Times New Roman" w:hAnsi="Times New Roman" w:cs="Times New Roman"/>
           <w:sz w:val="24"/>
           <w:szCs w:val="24"/>
         </w:rPr>
         <w:t>{%qr_code}</w:t>
+      </w:r>
+      <w:r>
+        <w:rPr>
+          <w:rFonts w:ascii="Times New Roman" w:eastAsia="Times New Roman" w:hAnsi="Times New Roman" w:cs="Times New Roman"/>
+          <w:sz w:val="24"/>
+          <w:szCs w:val="24"/>
+        </w:rPr>
+        <w:t>}</w:t>
       </w:r>
     </w:p>
     <w:sectPr>
@@ -2914,28 +2973,28 @@
 </file>
 
 <file path=customXml/item1.xml><?xml version="1.0" encoding="utf-8"?>
+<b:Sources xmlns:b="http://schemas.openxmlformats.org/officeDocument/2006/bibliography" xmlns="http://schemas.openxmlformats.org/officeDocument/2006/bibliography" SelectedStyle="\APASixthEditionOfficeOnline.xsl" StyleName="APA" Version="6"/>
+</file>
+
+<file path=customXml/item2.xml><?xml version="1.0" encoding="utf-8"?>
 <go:gDocsCustomXmlDataStorage xmlns:go="http://customooxmlschemas.google.com/" xmlns:r="http://schemas.openxmlformats.org/officeDocument/2006/relationships" uri="GoogleDocsCustomDataVersion2">
   <go:docsCustomData xmlns:go="http://customooxmlschemas.google.com/" roundtripDataSignature="AMtx7mjLHUN6cX07EipaLB0x+wzh2HnpYg==">CgMxLjA4AHIhMU95cU5NdnVPcXRqUjl3U25WRjZkT2RIdFdDMzFjRVM4</go:docsCustomData>
 </go:gDocsCustomXmlDataStorage>
 </file>
 
-<file path=customXml/item2.xml><?xml version="1.0" encoding="utf-8"?>
-<b:Sources xmlns:b="http://schemas.openxmlformats.org/officeDocument/2006/bibliography" xmlns="http://schemas.openxmlformats.org/officeDocument/2006/bibliography" SelectedStyle="\APASixthEditionOfficeOnline.xsl" StyleName="APA" Version="6"/>
+<file path=customXml/itemProps1.xml><?xml version="1.0" encoding="utf-8"?>
+<ds:datastoreItem xmlns:ds="http://schemas.openxmlformats.org/officeDocument/2006/customXml" ds:itemID="{7C336B9A-92F4-4497-A59A-38987C81451B}">
+  <ds:schemaRefs>
+    <ds:schemaRef ds:uri="http://schemas.openxmlformats.org/officeDocument/2006/bibliography"/>
+  </ds:schemaRefs>
+</ds:datastoreItem>
 </file>
 
-<file path=customXml/itemProps1.xml><?xml version="1.0" encoding="utf-8"?>
+<file path=customXml/itemProps2.xml><?xml version="1.0" encoding="utf-8"?>
 <ds:datastoreItem xmlns:ds="http://schemas.openxmlformats.org/officeDocument/2006/customXml" ds:itemID="{11111111-1234-1234-1234-123412341234}">
   <ds:schemaRefs>
     <ds:schemaRef ds:uri="http://customooxmlschemas.google.com/"/>
     <ds:schemaRef ds:uri="http://schemas.openxmlformats.org/officeDocument/2006/relationships"/>
   </ds:schemaRefs>
 </ds:datastoreItem>
-</file>
-
-<file path=customXml/itemProps2.xml><?xml version="1.0" encoding="utf-8"?>
-<ds:datastoreItem xmlns:ds="http://schemas.openxmlformats.org/officeDocument/2006/customXml" ds:itemID="{7C336B9A-92F4-4497-A59A-38987C81451B}">
-  <ds:schemaRefs>
-    <ds:schemaRef ds:uri="http://schemas.openxmlformats.org/officeDocument/2006/bibliography"/>
-  </ds:schemaRefs>
-</ds:datastoreItem>
 </file>
</xml_diff>

<commit_message>
fix(template): optimize recommendation letter template and generation service
</commit_message>
<xml_diff>
--- a/templates/surat-rekomendasi-beasiswa/surat-rekomendasi-beasiswa-template-v1.docx
+++ b/templates/surat-rekomendasi-beasiswa/surat-rekomendasi-beasiswa-template-v1.docx
@@ -744,6 +744,16 @@
         </w:rPr>
         <w:t>Demikian untuk diketahui dan dipergunakan sebagaimana mestinya.</w:t>
       </w:r>
+      <w:r>
+        <w:rPr>
+          <w:rFonts w:ascii="Times New Roman" w:eastAsia="Times New Roman" w:hAnsi="Times New Roman" w:cs="Times New Roman"/>
+          <w:noProof/>
+          <w:color w:val="000000"/>
+          <w:sz w:val="24"/>
+          <w:szCs w:val="24"/>
+        </w:rPr>
+        <w:t xml:space="preserve"> </w:t>
+      </w:r>
     </w:p>
     <w:p>
       <w:pPr>
@@ -823,10 +833,504 @@
       <w:r>
         <w:rPr>
           <w:rFonts w:ascii="Times New Roman" w:eastAsia="Times New Roman" w:hAnsi="Times New Roman" w:cs="Times New Roman"/>
+          <w:noProof/>
+          <w:sz w:val="24"/>
+          <w:szCs w:val="24"/>
+        </w:rPr>
+        <mc:AlternateContent>
+          <mc:Choice Requires="wps">
+            <w:drawing>
+              <wp:anchor distT="0" distB="0" distL="114300" distR="114300" simplePos="0" relativeHeight="251660288" behindDoc="0" locked="0" layoutInCell="1" allowOverlap="1" wp14:anchorId="77D5957B" wp14:editId="795445F4">
+                <wp:simplePos x="0" y="0"/>
+                <wp:positionH relativeFrom="column">
+                  <wp:posOffset>4394200</wp:posOffset>
+                </wp:positionH>
+                <wp:positionV relativeFrom="paragraph">
+                  <wp:posOffset>269875</wp:posOffset>
+                </wp:positionV>
+                <wp:extent cx="971550" cy="895350"/>
+                <wp:effectExtent l="0" t="0" r="0" b="0"/>
+                <wp:wrapNone/>
+                <wp:docPr id="848224343" name="Text Box 5"/>
+                <wp:cNvGraphicFramePr/>
+                <a:graphic xmlns:a="http://schemas.openxmlformats.org/drawingml/2006/main">
+                  <a:graphicData uri="http://schemas.microsoft.com/office/word/2010/wordprocessingShape">
+                    <wps:wsp>
+                      <wps:cNvSpPr txBox="1"/>
+                      <wps:spPr>
+                        <a:xfrm>
+                          <a:off x="0" y="0"/>
+                          <a:ext cx="971550" cy="895350"/>
+                        </a:xfrm>
+                        <a:prstGeom prst="rect">
+                          <a:avLst/>
+                        </a:prstGeom>
+                        <a:noFill/>
+                        <a:ln w="6350">
+                          <a:noFill/>
+                        </a:ln>
+                      </wps:spPr>
+                      <wps:txbx>
+                        <w:txbxContent>
+                          <w:p>
+                            <w:pPr>
+                              <w:spacing w:before="0"/>
+                            </w:pPr>
+                            <w:r>
+                              <w:rPr>
+                                <w:rFonts w:ascii="Times New Roman" w:eastAsia="Times New Roman" w:hAnsi="Times New Roman" w:cs="Times New Roman"/>
+                                <w:color w:val="000000"/>
+                                <w:sz w:val="24"/>
+                                <w:szCs w:val="24"/>
+                              </w:rPr>
+                              <w:t>{</w:t>
+                            </w:r>
+                            <w:r>
+                              <w:rPr>
+                                <w:rFonts w:ascii="Times New Roman" w:eastAsia="Times New Roman" w:hAnsi="Times New Roman" w:cs="Times New Roman"/>
+                                <w:color w:val="000000"/>
+                                <w:sz w:val="24"/>
+                                <w:szCs w:val="24"/>
+                              </w:rPr>
+                              <w:t>{%stamp_image}</w:t>
+                            </w:r>
+                            <w:r>
+                              <w:rPr>
+                                <w:rFonts w:ascii="Times New Roman" w:eastAsia="Times New Roman" w:hAnsi="Times New Roman" w:cs="Times New Roman"/>
+                                <w:color w:val="000000"/>
+                                <w:sz w:val="24"/>
+                                <w:szCs w:val="24"/>
+                              </w:rPr>
+                              <w:t>}</w:t>
+                            </w:r>
+                          </w:p>
+                        </w:txbxContent>
+                      </wps:txbx>
+                      <wps:bodyPr rot="0" spcFirstLastPara="0" vertOverflow="overflow" horzOverflow="overflow" vert="horz" wrap="square" lIns="91440" tIns="45720" rIns="91440" bIns="45720" numCol="1" spcCol="0" rtlCol="0" fromWordArt="0" anchor="t" anchorCtr="0" forceAA="0" compatLnSpc="1">
+                        <a:prstTxWarp prst="textNoShape">
+                          <a:avLst/>
+                        </a:prstTxWarp>
+                        <a:noAutofit/>
+                      </wps:bodyPr>
+                    </wps:wsp>
+                  </a:graphicData>
+                </a:graphic>
+                <wp14:sizeRelH relativeFrom="margin">
+                  <wp14:pctWidth>0</wp14:pctWidth>
+                </wp14:sizeRelH>
+                <wp14:sizeRelV relativeFrom="margin">
+                  <wp14:pctHeight>0</wp14:pctHeight>
+                </wp14:sizeRelV>
+              </wp:anchor>
+            </w:drawing>
+          </mc:Choice>
+          <mc:Fallback>
+            <w:pict>
+              <v:shapetype w14:anchorId="77D5957B" id="_x0000_t202" coordsize="21600,21600" o:spt="202" path="m,l,21600r21600,l21600,xe">
+                <v:stroke joinstyle="miter"/>
+                <v:path gradientshapeok="t" o:connecttype="rect"/>
+              </v:shapetype>
+              <v:shape id="Text Box 5" o:spid="_x0000_s1026" type="#_x0000_t202" style="position:absolute;left:0;text-align:left;margin-left:346pt;margin-top:21.25pt;width:76.5pt;height:70.5pt;z-index:251660288;visibility:visible;mso-wrap-style:square;mso-width-percent:0;mso-height-percent:0;mso-wrap-distance-left:9pt;mso-wrap-distance-top:0;mso-wrap-distance-right:9pt;mso-wrap-distance-bottom:0;mso-position-horizontal:absolute;mso-position-horizontal-relative:text;mso-position-vertical:absolute;mso-position-vertical-relative:text;mso-width-percent:0;mso-height-percent:0;mso-width-relative:margin;mso-height-relative:margin;v-text-anchor:top" o:gfxdata="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" filled="f" stroked="f" strokeweight=".5pt">
+                <v:textbox>
+                  <w:txbxContent>
+                    <w:p>
+                      <w:pPr>
+                        <w:spacing w:before="0"/>
+                      </w:pPr>
+                      <w:r>
+                        <w:rPr>
+                          <w:rFonts w:ascii="Times New Roman" w:eastAsia="Times New Roman" w:hAnsi="Times New Roman" w:cs="Times New Roman"/>
+                          <w:color w:val="000000"/>
+                          <w:sz w:val="24"/>
+                          <w:szCs w:val="24"/>
+                        </w:rPr>
+                        <w:t>{</w:t>
+                      </w:r>
+                      <w:r>
+                        <w:rPr>
+                          <w:rFonts w:ascii="Times New Roman" w:eastAsia="Times New Roman" w:hAnsi="Times New Roman" w:cs="Times New Roman"/>
+                          <w:color w:val="000000"/>
+                          <w:sz w:val="24"/>
+                          <w:szCs w:val="24"/>
+                        </w:rPr>
+                        <w:t>{%stamp_image}</w:t>
+                      </w:r>
+                      <w:r>
+                        <w:rPr>
+                          <w:rFonts w:ascii="Times New Roman" w:eastAsia="Times New Roman" w:hAnsi="Times New Roman" w:cs="Times New Roman"/>
+                          <w:color w:val="000000"/>
+                          <w:sz w:val="24"/>
+                          <w:szCs w:val="24"/>
+                        </w:rPr>
+                        <w:t>}</w:t>
+                      </w:r>
+                    </w:p>
+                  </w:txbxContent>
+                </v:textbox>
+              </v:shape>
+            </w:pict>
+          </mc:Fallback>
+        </mc:AlternateContent>
+      </w:r>
+      <w:r>
+        <w:rPr>
+          <w:rFonts w:ascii="Times New Roman" w:eastAsia="Times New Roman" w:hAnsi="Times New Roman" w:cs="Times New Roman"/>
+          <w:noProof/>
+          <w:sz w:val="24"/>
+          <w:szCs w:val="24"/>
+        </w:rPr>
+        <mc:AlternateContent>
+          <mc:Choice Requires="wps">
+            <w:drawing>
+              <wp:anchor distT="0" distB="0" distL="114300" distR="114300" simplePos="0" relativeHeight="251659264" behindDoc="0" locked="0" layoutInCell="1" allowOverlap="1" wp14:anchorId="7A08B378" wp14:editId="595FA023">
+                <wp:simplePos x="0" y="0"/>
+                <wp:positionH relativeFrom="column">
+                  <wp:posOffset>3257550</wp:posOffset>
+                </wp:positionH>
+                <wp:positionV relativeFrom="paragraph">
+                  <wp:posOffset>295275</wp:posOffset>
+                </wp:positionV>
+                <wp:extent cx="977900" cy="876300"/>
+                <wp:effectExtent l="0" t="0" r="0" b="0"/>
+                <wp:wrapNone/>
+                <wp:docPr id="384080058" name="Text Box 4"/>
+                <wp:cNvGraphicFramePr/>
+                <a:graphic xmlns:a="http://schemas.openxmlformats.org/drawingml/2006/main">
+                  <a:graphicData uri="http://schemas.microsoft.com/office/word/2010/wordprocessingShape">
+                    <wps:wsp>
+                      <wps:cNvSpPr txBox="1"/>
+                      <wps:spPr>
+                        <a:xfrm>
+                          <a:off x="0" y="0"/>
+                          <a:ext cx="977900" cy="876300"/>
+                        </a:xfrm>
+                        <a:prstGeom prst="rect">
+                          <a:avLst/>
+                        </a:prstGeom>
+                        <a:noFill/>
+                        <a:ln w="6350">
+                          <a:noFill/>
+                        </a:ln>
+                      </wps:spPr>
+                      <wps:txbx>
+                        <w:txbxContent>
+                          <w:p>
+                            <w:pPr>
+                              <w:spacing w:before="0"/>
+                            </w:pPr>
+                            <w:r>
+                              <w:rPr>
+                                <w:rFonts w:ascii="Times New Roman" w:eastAsia="Times New Roman" w:hAnsi="Times New Roman" w:cs="Times New Roman"/>
+                                <w:color w:val="000000"/>
+                                <w:sz w:val="24"/>
+                                <w:szCs w:val="24"/>
+                              </w:rPr>
+                              <w:t>{{%signature_image}}</w:t>
+                            </w:r>
+                          </w:p>
+                        </w:txbxContent>
+                      </wps:txbx>
+                      <wps:bodyPr rot="0" spcFirstLastPara="0" vertOverflow="overflow" horzOverflow="overflow" vert="horz" wrap="square" lIns="91440" tIns="45720" rIns="91440" bIns="45720" numCol="1" spcCol="0" rtlCol="0" fromWordArt="0" anchor="t" anchorCtr="0" forceAA="0" compatLnSpc="1">
+                        <a:prstTxWarp prst="textNoShape">
+                          <a:avLst/>
+                        </a:prstTxWarp>
+                        <a:noAutofit/>
+                      </wps:bodyPr>
+                    </wps:wsp>
+                  </a:graphicData>
+                </a:graphic>
+                <wp14:sizeRelH relativeFrom="margin">
+                  <wp14:pctWidth>0</wp14:pctWidth>
+                </wp14:sizeRelH>
+                <wp14:sizeRelV relativeFrom="margin">
+                  <wp14:pctHeight>0</wp14:pctHeight>
+                </wp14:sizeRelV>
+              </wp:anchor>
+            </w:drawing>
+          </mc:Choice>
+          <mc:Fallback>
+            <w:pict>
+              <v:shape w14:anchorId="7A08B378" id="Text Box 4" o:spid="_x0000_s1027" type="#_x0000_t202" style="position:absolute;left:0;text-align:left;margin-left:256.5pt;margin-top:23.25pt;width:77pt;height:69pt;z-index:251659264;visibility:visible;mso-wrap-style:square;mso-width-percent:0;mso-height-percent:0;mso-wrap-distance-left:9pt;mso-wrap-distance-top:0;mso-wrap-distance-right:9pt;mso-wrap-distance-bottom:0;mso-position-horizontal:absolute;mso-position-horizontal-relative:text;mso-position-vertical:absolute;mso-position-vertical-relative:text;mso-width-percent:0;mso-height-percent:0;mso-width-relative:margin;mso-height-relative:margin;v-text-anchor:top" o:gfxdata="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" filled="f" stroked="f" strokeweight=".5pt">
+                <v:textbox>
+                  <w:txbxContent>
+                    <w:p>
+                      <w:pPr>
+                        <w:spacing w:before="0"/>
+                      </w:pPr>
+                      <w:r>
+                        <w:rPr>
+                          <w:rFonts w:ascii="Times New Roman" w:eastAsia="Times New Roman" w:hAnsi="Times New Roman" w:cs="Times New Roman"/>
+                          <w:color w:val="000000"/>
+                          <w:sz w:val="24"/>
+                          <w:szCs w:val="24"/>
+                        </w:rPr>
+                        <w:t>{{%signature_image}}</w:t>
+                      </w:r>
+                    </w:p>
+                  </w:txbxContent>
+                </v:textbox>
+              </v:shape>
+            </w:pict>
+          </mc:Fallback>
+        </mc:AlternateContent>
+      </w:r>
+      <w:r>
+        <w:rPr>
+          <w:rFonts w:ascii="Times New Roman" w:eastAsia="Times New Roman" w:hAnsi="Times New Roman" w:cs="Times New Roman"/>
           <w:sz w:val="24"/>
           <w:szCs w:val="24"/>
         </w:rPr>
         <w:t>{{jabatan_penandatangan}}</w:t>
+      </w:r>
+      <w:r>
+        <w:rPr>
+          <w:rFonts w:ascii="Times New Roman" w:eastAsia="Times New Roman" w:hAnsi="Times New Roman" w:cs="Times New Roman"/>
+          <w:color w:val="000000"/>
+          <w:sz w:val="24"/>
+          <w:szCs w:val="24"/>
+        </w:rPr>
+        <w:tab/>
+      </w:r>
+      <w:r>
+        <w:rPr>
+          <w:rFonts w:ascii="Times New Roman" w:eastAsia="Times New Roman" w:hAnsi="Times New Roman" w:cs="Times New Roman"/>
+          <w:color w:val="000000"/>
+          <w:sz w:val="24"/>
+          <w:szCs w:val="24"/>
+        </w:rPr>
+        <w:tab/>
+      </w:r>
+      <w:r>
+        <w:rPr>
+          <w:rFonts w:ascii="Times New Roman" w:eastAsia="Times New Roman" w:hAnsi="Times New Roman" w:cs="Times New Roman"/>
+          <w:color w:val="000000"/>
+          <w:sz w:val="24"/>
+          <w:szCs w:val="24"/>
+        </w:rPr>
+        <w:tab/>
+      </w:r>
+      <w:r>
+        <w:rPr>
+          <w:rFonts w:ascii="Times New Roman" w:eastAsia="Times New Roman" w:hAnsi="Times New Roman" w:cs="Times New Roman"/>
+          <w:color w:val="000000"/>
+          <w:sz w:val="24"/>
+          <w:szCs w:val="24"/>
+        </w:rPr>
+        <w:tab/>
+      </w:r>
+      <w:r>
+        <w:rPr>
+          <w:rFonts w:ascii="Times New Roman" w:eastAsia="Times New Roman" w:hAnsi="Times New Roman" w:cs="Times New Roman"/>
+          <w:color w:val="000000"/>
+          <w:sz w:val="24"/>
+          <w:szCs w:val="24"/>
+        </w:rPr>
+        <w:tab/>
+      </w:r>
+      <w:r>
+        <w:rPr>
+          <w:rFonts w:ascii="Times New Roman" w:eastAsia="Times New Roman" w:hAnsi="Times New Roman" w:cs="Times New Roman"/>
+          <w:color w:val="000000"/>
+          <w:sz w:val="24"/>
+          <w:szCs w:val="24"/>
+        </w:rPr>
+        <w:tab/>
+      </w:r>
+    </w:p>
+    <w:p>
+      <w:pPr>
+        <w:spacing w:before="0" w:line="276" w:lineRule="auto"/>
+        <w:ind w:left="5102" w:right="-613"/>
+        <w:rPr>
+          <w:rFonts w:ascii="Times New Roman" w:eastAsia="Times New Roman" w:hAnsi="Times New Roman" w:cs="Times New Roman"/>
+          <w:color w:val="000000"/>
+          <w:sz w:val="24"/>
+          <w:szCs w:val="24"/>
+        </w:rPr>
+      </w:pPr>
+      <w:r>
+        <w:rPr>
+          <w:rFonts w:ascii="Times New Roman" w:eastAsia="Times New Roman" w:hAnsi="Times New Roman" w:cs="Times New Roman"/>
+          <w:color w:val="000000"/>
+          <w:sz w:val="24"/>
+          <w:szCs w:val="24"/>
+        </w:rPr>
+        <w:tab/>
+      </w:r>
+      <w:r>
+        <w:rPr>
+          <w:rFonts w:ascii="Times New Roman" w:eastAsia="Times New Roman" w:hAnsi="Times New Roman" w:cs="Times New Roman"/>
+          <w:color w:val="000000"/>
+          <w:sz w:val="24"/>
+          <w:szCs w:val="24"/>
+        </w:rPr>
+        <w:tab/>
+        <w:t xml:space="preserve"> </w:t>
+      </w:r>
+    </w:p>
+    <w:p>
+      <w:pPr>
+        <w:spacing w:before="0" w:line="276" w:lineRule="auto"/>
+        <w:rPr>
+          <w:rFonts w:ascii="Times New Roman" w:eastAsia="Times New Roman" w:hAnsi="Times New Roman" w:cs="Times New Roman"/>
+          <w:color w:val="000000"/>
+          <w:sz w:val="24"/>
+          <w:szCs w:val="24"/>
+        </w:rPr>
+      </w:pPr>
+    </w:p>
+    <w:p>
+      <w:pPr>
+        <w:spacing w:before="0" w:line="276" w:lineRule="auto"/>
+        <w:rPr>
+          <w:rFonts w:ascii="Times New Roman" w:eastAsia="Times New Roman" w:hAnsi="Times New Roman" w:cs="Times New Roman"/>
+          <w:color w:val="000000"/>
+          <w:sz w:val="24"/>
+          <w:szCs w:val="24"/>
+        </w:rPr>
+      </w:pPr>
+      <w:r>
+        <w:rPr>
+          <w:rFonts w:ascii="Times New Roman" w:eastAsia="Times New Roman" w:hAnsi="Times New Roman" w:cs="Times New Roman"/>
+          <w:noProof/>
+          <w:color w:val="000000"/>
+          <w:sz w:val="24"/>
+          <w:szCs w:val="24"/>
+        </w:rPr>
+        <mc:AlternateContent>
+          <mc:Choice Requires="wps">
+            <w:drawing>
+              <wp:anchor distT="0" distB="0" distL="114300" distR="114300" simplePos="0" relativeHeight="251661312" behindDoc="0" locked="0" layoutInCell="1" allowOverlap="1" wp14:anchorId="470F205E" wp14:editId="17B9D65C">
+                <wp:simplePos x="0" y="0"/>
+                <wp:positionH relativeFrom="margin">
+                  <wp:align>left</wp:align>
+                </wp:positionH>
+                <wp:positionV relativeFrom="paragraph">
+                  <wp:posOffset>149860</wp:posOffset>
+                </wp:positionV>
+                <wp:extent cx="971550" cy="889000"/>
+                <wp:effectExtent l="0" t="0" r="0" b="6350"/>
+                <wp:wrapNone/>
+                <wp:docPr id="591024877" name="Text Box 6"/>
+                <wp:cNvGraphicFramePr/>
+                <a:graphic xmlns:a="http://schemas.openxmlformats.org/drawingml/2006/main">
+                  <a:graphicData uri="http://schemas.microsoft.com/office/word/2010/wordprocessingShape">
+                    <wps:wsp>
+                      <wps:cNvSpPr txBox="1"/>
+                      <wps:spPr>
+                        <a:xfrm>
+                          <a:off x="0" y="0"/>
+                          <a:ext cx="971550" cy="889000"/>
+                        </a:xfrm>
+                        <a:prstGeom prst="rect">
+                          <a:avLst/>
+                        </a:prstGeom>
+                        <a:noFill/>
+                        <a:ln w="6350">
+                          <a:noFill/>
+                        </a:ln>
+                      </wps:spPr>
+                      <wps:txbx>
+                        <w:txbxContent>
+                          <w:p>
+                            <w:pPr>
+                              <w:spacing w:before="0" w:line="276" w:lineRule="auto"/>
+                              <w:rPr>
+                                <w:rFonts w:ascii="Times New Roman" w:eastAsia="Times New Roman" w:hAnsi="Times New Roman" w:cs="Times New Roman"/>
+                                <w:sz w:val="24"/>
+                                <w:szCs w:val="24"/>
+                              </w:rPr>
+                            </w:pPr>
+                            <w:r>
+                              <w:rPr>
+                                <w:rFonts w:ascii="Times New Roman" w:eastAsia="Times New Roman" w:hAnsi="Times New Roman" w:cs="Times New Roman"/>
+                                <w:sz w:val="24"/>
+                                <w:szCs w:val="24"/>
+                              </w:rPr>
+                              <w:t>{</w:t>
+                            </w:r>
+                            <w:r>
+                              <w:rPr>
+                                <w:rFonts w:ascii="Times New Roman" w:eastAsia="Times New Roman" w:hAnsi="Times New Roman" w:cs="Times New Roman"/>
+                                <w:sz w:val="24"/>
+                                <w:szCs w:val="24"/>
+                              </w:rPr>
+                              <w:t>{%qr_code}</w:t>
+                            </w:r>
+                            <w:r>
+                              <w:rPr>
+                                <w:rFonts w:ascii="Times New Roman" w:eastAsia="Times New Roman" w:hAnsi="Times New Roman" w:cs="Times New Roman"/>
+                                <w:sz w:val="24"/>
+                                <w:szCs w:val="24"/>
+                              </w:rPr>
+                              <w:t>}</w:t>
+                            </w:r>
+                          </w:p>
+                          <w:p/>
+                        </w:txbxContent>
+                      </wps:txbx>
+                      <wps:bodyPr rot="0" spcFirstLastPara="0" vertOverflow="overflow" horzOverflow="overflow" vert="horz" wrap="square" lIns="91440" tIns="45720" rIns="91440" bIns="45720" numCol="1" spcCol="0" rtlCol="0" fromWordArt="0" anchor="t" anchorCtr="0" forceAA="0" compatLnSpc="1">
+                        <a:prstTxWarp prst="textNoShape">
+                          <a:avLst/>
+                        </a:prstTxWarp>
+                        <a:noAutofit/>
+                      </wps:bodyPr>
+                    </wps:wsp>
+                  </a:graphicData>
+                </a:graphic>
+                <wp14:sizeRelH relativeFrom="margin">
+                  <wp14:pctWidth>0</wp14:pctWidth>
+                </wp14:sizeRelH>
+              </wp:anchor>
+            </w:drawing>
+          </mc:Choice>
+          <mc:Fallback>
+            <w:pict>
+              <v:shape w14:anchorId="470F205E" id="Text Box 6" o:spid="_x0000_s1028" type="#_x0000_t202" style="position:absolute;margin-left:0;margin-top:11.8pt;width:76.5pt;height:70pt;z-index:251661312;visibility:visible;mso-wrap-style:square;mso-width-percent:0;mso-wrap-distance-left:9pt;mso-wrap-distance-top:0;mso-wrap-distance-right:9pt;mso-wrap-distance-bottom:0;mso-position-horizontal:left;mso-position-horizontal-relative:margin;mso-position-vertical:absolute;mso-position-vertical-relative:text;mso-width-percent:0;mso-width-relative:margin;v-text-anchor:top" o:gfxdata="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" filled="f" stroked="f" strokeweight=".5pt">
+                <v:textbox>
+                  <w:txbxContent>
+                    <w:p>
+                      <w:pPr>
+                        <w:spacing w:before="0" w:line="276" w:lineRule="auto"/>
+                        <w:rPr>
+                          <w:rFonts w:ascii="Times New Roman" w:eastAsia="Times New Roman" w:hAnsi="Times New Roman" w:cs="Times New Roman"/>
+                          <w:sz w:val="24"/>
+                          <w:szCs w:val="24"/>
+                        </w:rPr>
+                      </w:pPr>
+                      <w:r>
+                        <w:rPr>
+                          <w:rFonts w:ascii="Times New Roman" w:eastAsia="Times New Roman" w:hAnsi="Times New Roman" w:cs="Times New Roman"/>
+                          <w:sz w:val="24"/>
+                          <w:szCs w:val="24"/>
+                        </w:rPr>
+                        <w:t>{</w:t>
+                      </w:r>
+                      <w:r>
+                        <w:rPr>
+                          <w:rFonts w:ascii="Times New Roman" w:eastAsia="Times New Roman" w:hAnsi="Times New Roman" w:cs="Times New Roman"/>
+                          <w:sz w:val="24"/>
+                          <w:szCs w:val="24"/>
+                        </w:rPr>
+                        <w:t>{%qr_code}</w:t>
+                      </w:r>
+                      <w:r>
+                        <w:rPr>
+                          <w:rFonts w:ascii="Times New Roman" w:eastAsia="Times New Roman" w:hAnsi="Times New Roman" w:cs="Times New Roman"/>
+                          <w:sz w:val="24"/>
+                          <w:szCs w:val="24"/>
+                        </w:rPr>
+                        <w:t>}</w:t>
+                      </w:r>
+                    </w:p>
+                    <w:p/>
+                  </w:txbxContent>
+                </v:textbox>
+                <w10:wrap anchorx="margin"/>
+              </v:shape>
+            </w:pict>
+          </mc:Fallback>
+        </mc:AlternateContent>
       </w:r>
     </w:p>
     <w:p>
@@ -835,233 +1339,11 @@
         <w:ind w:left="5102"/>
         <w:rPr>
           <w:rFonts w:ascii="Times New Roman" w:eastAsia="Times New Roman" w:hAnsi="Times New Roman" w:cs="Times New Roman"/>
-          <w:color w:val="000000"/>
-          <w:sz w:val="24"/>
-          <w:szCs w:val="24"/>
-        </w:rPr>
-      </w:pPr>
-    </w:p>
-    <w:p>
-      <w:pPr>
-        <w:spacing w:before="0" w:line="276" w:lineRule="auto"/>
-        <w:rPr>
-          <w:rFonts w:ascii="Times New Roman" w:eastAsia="Times New Roman" w:hAnsi="Times New Roman" w:cs="Times New Roman"/>
-          <w:color w:val="000000"/>
-          <w:sz w:val="24"/>
-          <w:szCs w:val="24"/>
-        </w:rPr>
-      </w:pPr>
-      <w:r>
-        <w:rPr>
-          <w:rFonts w:ascii="Times New Roman" w:eastAsia="Times New Roman" w:hAnsi="Times New Roman" w:cs="Times New Roman"/>
-          <w:color w:val="000000"/>
-          <w:sz w:val="24"/>
-          <w:szCs w:val="24"/>
-        </w:rPr>
-        <w:tab/>
-      </w:r>
-      <w:r>
-        <w:rPr>
-          <w:rFonts w:ascii="Times New Roman" w:eastAsia="Times New Roman" w:hAnsi="Times New Roman" w:cs="Times New Roman"/>
-          <w:color w:val="000000"/>
-          <w:sz w:val="24"/>
-          <w:szCs w:val="24"/>
-        </w:rPr>
-        <w:tab/>
-      </w:r>
-      <w:r>
-        <w:rPr>
-          <w:rFonts w:ascii="Times New Roman" w:eastAsia="Times New Roman" w:hAnsi="Times New Roman" w:cs="Times New Roman"/>
-          <w:color w:val="000000"/>
-          <w:sz w:val="24"/>
-          <w:szCs w:val="24"/>
-        </w:rPr>
-        <w:tab/>
-      </w:r>
-      <w:r>
-        <w:rPr>
-          <w:rFonts w:ascii="Times New Roman" w:eastAsia="Times New Roman" w:hAnsi="Times New Roman" w:cs="Times New Roman"/>
-          <w:color w:val="000000"/>
-          <w:sz w:val="24"/>
-          <w:szCs w:val="24"/>
-        </w:rPr>
-        <w:tab/>
-      </w:r>
-      <w:r>
-        <w:rPr>
-          <w:rFonts w:ascii="Times New Roman" w:eastAsia="Times New Roman" w:hAnsi="Times New Roman" w:cs="Times New Roman"/>
-          <w:color w:val="000000"/>
-          <w:sz w:val="24"/>
-          <w:szCs w:val="24"/>
-        </w:rPr>
-        <w:tab/>
-      </w:r>
-      <w:r>
-        <w:rPr>
-          <w:rFonts w:ascii="Times New Roman" w:eastAsia="Times New Roman" w:hAnsi="Times New Roman" w:cs="Times New Roman"/>
-          <w:color w:val="000000"/>
-          <w:sz w:val="24"/>
-          <w:szCs w:val="24"/>
-        </w:rPr>
-        <w:tab/>
-      </w:r>
-      <w:r>
-        <w:rPr>
-          <w:rFonts w:ascii="Times New Roman" w:eastAsia="Times New Roman" w:hAnsi="Times New Roman" w:cs="Times New Roman"/>
-          <w:color w:val="000000"/>
-          <w:sz w:val="24"/>
-          <w:szCs w:val="24"/>
-        </w:rPr>
-        <w:tab/>
-      </w:r>
-    </w:p>
-    <w:p>
-      <w:pPr>
-        <w:spacing w:before="0" w:line="276" w:lineRule="auto"/>
-        <w:ind w:left="2880"/>
-        <w:rPr>
-          <w:rFonts w:ascii="Times New Roman" w:eastAsia="Times New Roman" w:hAnsi="Times New Roman" w:cs="Times New Roman"/>
-          <w:color w:val="000000"/>
-          <w:sz w:val="24"/>
-          <w:szCs w:val="24"/>
-        </w:rPr>
-      </w:pPr>
-      <w:r>
-        <w:rPr>
-          <w:rFonts w:ascii="Times New Roman" w:eastAsia="Times New Roman" w:hAnsi="Times New Roman" w:cs="Times New Roman"/>
-          <w:color w:val="000000"/>
-          <w:sz w:val="24"/>
-          <w:szCs w:val="24"/>
-        </w:rPr>
-        <w:tab/>
-      </w:r>
-      <w:r>
-        <w:rPr>
-          <w:rFonts w:ascii="Times New Roman" w:eastAsia="Times New Roman" w:hAnsi="Times New Roman" w:cs="Times New Roman"/>
-          <w:color w:val="000000"/>
-          <w:sz w:val="24"/>
-          <w:szCs w:val="24"/>
-        </w:rPr>
-        <w:tab/>
-      </w:r>
-      <w:r>
-        <w:rPr>
-          <w:rFonts w:ascii="Times New Roman" w:eastAsia="Times New Roman" w:hAnsi="Times New Roman" w:cs="Times New Roman"/>
-          <w:color w:val="000000"/>
-          <w:sz w:val="24"/>
-          <w:szCs w:val="24"/>
-        </w:rPr>
-        <w:tab/>
-      </w:r>
-      <w:r>
-        <w:rPr>
-          <w:rFonts w:ascii="Times New Roman" w:eastAsia="Times New Roman" w:hAnsi="Times New Roman" w:cs="Times New Roman"/>
-          <w:color w:val="000000"/>
-          <w:sz w:val="24"/>
-          <w:szCs w:val="24"/>
-        </w:rPr>
-        <w:tab/>
-      </w:r>
-      <w:r>
-        <w:rPr>
-          <w:rFonts w:ascii="Times New Roman" w:eastAsia="Times New Roman" w:hAnsi="Times New Roman" w:cs="Times New Roman"/>
-          <w:color w:val="000000"/>
-          <w:sz w:val="24"/>
-          <w:szCs w:val="24"/>
-        </w:rPr>
-        <w:tab/>
-      </w:r>
-      <w:r>
-        <w:rPr>
-          <w:rFonts w:ascii="Times New Roman" w:eastAsia="Times New Roman" w:hAnsi="Times New Roman" w:cs="Times New Roman"/>
-          <w:color w:val="000000"/>
-          <w:sz w:val="24"/>
-          <w:szCs w:val="24"/>
-        </w:rPr>
-        <w:tab/>
-      </w:r>
-      <w:r>
-        <w:rPr>
-          <w:rFonts w:ascii="Times New Roman" w:eastAsia="Times New Roman" w:hAnsi="Times New Roman" w:cs="Times New Roman"/>
-          <w:color w:val="000000"/>
-          <w:sz w:val="24"/>
-          <w:szCs w:val="24"/>
-        </w:rPr>
-        <w:tab/>
-      </w:r>
-      <w:r>
-        <w:rPr>
-          <w:rFonts w:ascii="Times New Roman" w:eastAsia="Times New Roman" w:hAnsi="Times New Roman" w:cs="Times New Roman"/>
-          <w:color w:val="000000"/>
-          <w:sz w:val="24"/>
-          <w:szCs w:val="24"/>
-        </w:rPr>
-        <w:tab/>
-      </w:r>
-      <w:r>
-        <w:rPr>
-          <w:rFonts w:ascii="Times New Roman" w:eastAsia="Times New Roman" w:hAnsi="Times New Roman" w:cs="Times New Roman"/>
-          <w:color w:val="000000"/>
-          <w:sz w:val="24"/>
-          <w:szCs w:val="24"/>
-        </w:rPr>
-        <w:tab/>
-      </w:r>
-      <w:r>
-        <w:rPr>
-          <w:rFonts w:ascii="Times New Roman" w:eastAsia="Times New Roman" w:hAnsi="Times New Roman" w:cs="Times New Roman"/>
-          <w:color w:val="000000"/>
-          <w:sz w:val="24"/>
-          <w:szCs w:val="24"/>
-        </w:rPr>
-        <w:tab/>
-        <w:t xml:space="preserve"> </w:t>
-      </w:r>
-      <w:r>
-        <w:rPr>
-          <w:rFonts w:ascii="Times New Roman" w:eastAsia="Times New Roman" w:hAnsi="Times New Roman" w:cs="Times New Roman"/>
-          <w:color w:val="000000"/>
-          <w:sz w:val="24"/>
-          <w:szCs w:val="24"/>
-        </w:rPr>
-        <w:t>{{%signature_image}}</w:t>
-      </w:r>
-      <w:r>
-        <w:rPr>
-          <w:rFonts w:ascii="Times New Roman" w:eastAsia="Times New Roman" w:hAnsi="Times New Roman" w:cs="Times New Roman"/>
-          <w:color w:val="000000"/>
-          <w:sz w:val="24"/>
-          <w:szCs w:val="24"/>
-        </w:rPr>
-        <w:t>{</w:t>
-      </w:r>
-      <w:r>
-        <w:rPr>
-          <w:rFonts w:ascii="Times New Roman" w:eastAsia="Times New Roman" w:hAnsi="Times New Roman" w:cs="Times New Roman"/>
-          <w:color w:val="000000"/>
-          <w:sz w:val="24"/>
-          <w:szCs w:val="24"/>
-        </w:rPr>
-        <w:t>{%stamp_image}</w:t>
-      </w:r>
-      <w:r>
-        <w:rPr>
-          <w:rFonts w:ascii="Times New Roman" w:eastAsia="Times New Roman" w:hAnsi="Times New Roman" w:cs="Times New Roman"/>
-          <w:color w:val="000000"/>
-          <w:sz w:val="24"/>
-          <w:szCs w:val="24"/>
-        </w:rPr>
-        <w:t>}</w:t>
-      </w:r>
-    </w:p>
-    <w:p>
-      <w:pPr>
-        <w:spacing w:before="0" w:line="276" w:lineRule="auto"/>
-        <w:rPr>
-          <w:rFonts w:ascii="Times New Roman" w:eastAsia="Times New Roman" w:hAnsi="Times New Roman" w:cs="Times New Roman"/>
-          <w:color w:val="000000"/>
-          <w:sz w:val="24"/>
-          <w:szCs w:val="24"/>
+          <w:b/>
+          <w:bCs/>
+          <w:sz w:val="24"/>
+          <w:szCs w:val="24"/>
+          <w:u w:val="single"/>
         </w:rPr>
       </w:pPr>
     </w:p>
@@ -1117,40 +1399,6 @@
           <w:szCs w:val="24"/>
         </w:rPr>
         <w:t>{{nip_penandatangan}}</w:t>
-      </w:r>
-    </w:p>
-    <w:p>
-      <w:pPr>
-        <w:spacing w:before="0" w:line="276" w:lineRule="auto"/>
-        <w:rPr>
-          <w:rFonts w:ascii="Times New Roman" w:eastAsia="Times New Roman" w:hAnsi="Times New Roman" w:cs="Times New Roman"/>
-          <w:sz w:val="24"/>
-          <w:szCs w:val="24"/>
-        </w:rPr>
-      </w:pPr>
-      <w:r>
-        <w:rPr>
-          <w:rFonts w:ascii="Times New Roman" w:eastAsia="Times New Roman" w:hAnsi="Times New Roman" w:cs="Times New Roman"/>
-          <w:sz w:val="24"/>
-          <w:szCs w:val="24"/>
-        </w:rPr>
-        <w:t>{</w:t>
-      </w:r>
-      <w:r>
-        <w:rPr>
-          <w:rFonts w:ascii="Times New Roman" w:eastAsia="Times New Roman" w:hAnsi="Times New Roman" w:cs="Times New Roman"/>
-          <w:sz w:val="24"/>
-          <w:szCs w:val="24"/>
-        </w:rPr>
-        <w:t>{%qr_code}</w:t>
-      </w:r>
-      <w:r>
-        <w:rPr>
-          <w:rFonts w:ascii="Times New Roman" w:eastAsia="Times New Roman" w:hAnsi="Times New Roman" w:cs="Times New Roman"/>
-          <w:sz w:val="24"/>
-          <w:szCs w:val="24"/>
-        </w:rPr>
-        <w:t>}</w:t>
       </w:r>
     </w:p>
     <w:sectPr>
@@ -1484,7 +1732,7 @@
         </mc:Choice>
         <mc:Fallback>
           <w:pict>
-            <v:rect w14:anchorId="339900D1" id="Rectangle 5" o:spid="_x0000_s1026" style="position:absolute;left:0;text-align:left;margin-left:329.65pt;margin-top:8.65pt;width:181.5pt;height:64.25pt;z-index:251658240;visibility:visible;mso-wrap-style:square;mso-wrap-distance-left:9pt;mso-wrap-distance-top:0;mso-wrap-distance-right:9pt;mso-wrap-distance-bottom:0;mso-position-horizontal:absolute;mso-position-horizontal-relative:text;mso-position-vertical:absolute;mso-position-vertical-relative:text;v-text-anchor:top" o:gfxdata="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" filled="f" stroked="f">
+            <v:rect w14:anchorId="339900D1" id="Rectangle 5" o:spid="_x0000_s1029" style="position:absolute;left:0;text-align:left;margin-left:329.65pt;margin-top:8.65pt;width:181.5pt;height:64.25pt;z-index:251658240;visibility:visible;mso-wrap-style:square;mso-wrap-distance-left:9pt;mso-wrap-distance-top:0;mso-wrap-distance-right:9pt;mso-wrap-distance-bottom:0;mso-position-horizontal:absolute;mso-position-horizontal-relative:text;mso-position-vertical:absolute;mso-position-vertical-relative:text;v-text-anchor:top" o:gfxdata="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" filled="f" stroked="f">
               <v:textbox inset="2.53958mm,1.2694mm,2.53958mm,1.2694mm">
                 <w:txbxContent>
                   <w:p>

</xml_diff>

<commit_message>
feat(letter-template): update surat rekomendasi beasiswa template
</commit_message>
<xml_diff>
--- a/templates/surat-rekomendasi-beasiswa/surat-rekomendasi-beasiswa-template-v1.docx
+++ b/templates/surat-rekomendasi-beasiswa/surat-rekomendasi-beasiswa-template-v1.docx
@@ -840,16 +840,132 @@
         <mc:AlternateContent>
           <mc:Choice Requires="wps">
             <w:drawing>
-              <wp:anchor distT="0" distB="0" distL="114300" distR="114300" simplePos="0" relativeHeight="251660288" behindDoc="0" locked="0" layoutInCell="1" allowOverlap="1" wp14:anchorId="77D5957B" wp14:editId="795445F4">
+              <wp:anchor distT="0" distB="0" distL="114300" distR="114300" simplePos="0" relativeHeight="251659264" behindDoc="0" locked="0" layoutInCell="1" allowOverlap="1" wp14:anchorId="7A08B378" wp14:editId="25479A6B">
                 <wp:simplePos x="0" y="0"/>
                 <wp:positionH relativeFrom="column">
-                  <wp:posOffset>4394200</wp:posOffset>
+                  <wp:posOffset>3269615</wp:posOffset>
                 </wp:positionH>
                 <wp:positionV relativeFrom="paragraph">
-                  <wp:posOffset>269875</wp:posOffset>
+                  <wp:posOffset>276860</wp:posOffset>
                 </wp:positionV>
-                <wp:extent cx="971550" cy="895350"/>
-                <wp:effectExtent l="0" t="0" r="0" b="0"/>
+                <wp:extent cx="1079500" cy="1080000"/>
+                <wp:effectExtent l="0" t="0" r="6350" b="6350"/>
+                <wp:wrapNone/>
+                <wp:docPr id="384080058" name="Text Box 4"/>
+                <wp:cNvGraphicFramePr/>
+                <a:graphic xmlns:a="http://schemas.openxmlformats.org/drawingml/2006/main">
+                  <a:graphicData uri="http://schemas.microsoft.com/office/word/2010/wordprocessingShape">
+                    <wps:wsp>
+                      <wps:cNvSpPr txBox="1"/>
+                      <wps:spPr>
+                        <a:xfrm>
+                          <a:off x="0" y="0"/>
+                          <a:ext cx="1079500" cy="1080000"/>
+                        </a:xfrm>
+                        <a:prstGeom prst="rect">
+                          <a:avLst/>
+                        </a:prstGeom>
+                        <a:noFill/>
+                        <a:ln w="6350">
+                          <a:noFill/>
+                        </a:ln>
+                      </wps:spPr>
+                      <wps:txbx>
+                        <w:txbxContent>
+                          <w:p>
+                            <w:pPr>
+                              <w:spacing w:before="0"/>
+                            </w:pPr>
+                            <w:r>
+                              <w:rPr>
+                                <w:rFonts w:ascii="Times New Roman" w:eastAsia="Times New Roman" w:hAnsi="Times New Roman" w:cs="Times New Roman"/>
+                                <w:color w:val="000000"/>
+                                <w:sz w:val="24"/>
+                                <w:szCs w:val="24"/>
+                              </w:rPr>
+                              <w:t>{{%signature_image}}</w:t>
+                            </w:r>
+                          </w:p>
+                          <w:p>
+                            <w:pPr>
+                              <w:spacing w:before="0"/>
+                            </w:pPr>
+                          </w:p>
+                        </w:txbxContent>
+                      </wps:txbx>
+                      <wps:bodyPr rot="0" spcFirstLastPara="0" vertOverflow="overflow" horzOverflow="overflow" vert="horz" wrap="square" lIns="0" tIns="0" rIns="0" bIns="0" numCol="1" spcCol="0" rtlCol="0" fromWordArt="0" anchor="t" anchorCtr="0" forceAA="0" compatLnSpc="1">
+                        <a:prstTxWarp prst="textNoShape">
+                          <a:avLst/>
+                        </a:prstTxWarp>
+                        <a:noAutofit/>
+                      </wps:bodyPr>
+                    </wps:wsp>
+                  </a:graphicData>
+                </a:graphic>
+                <wp14:sizeRelH relativeFrom="margin">
+                  <wp14:pctWidth>0</wp14:pctWidth>
+                </wp14:sizeRelH>
+                <wp14:sizeRelV relativeFrom="margin">
+                  <wp14:pctHeight>0</wp14:pctHeight>
+                </wp14:sizeRelV>
+              </wp:anchor>
+            </w:drawing>
+          </mc:Choice>
+          <mc:Fallback>
+            <w:pict>
+              <v:shapetype w14:anchorId="7A08B378" id="_x0000_t202" coordsize="21600,21600" o:spt="202" path="m,l,21600r21600,l21600,xe">
+                <v:stroke joinstyle="miter"/>
+                <v:path gradientshapeok="t" o:connecttype="rect"/>
+              </v:shapetype>
+              <v:shape id="Text Box 4" o:spid="_x0000_s1026" type="#_x0000_t202" style="position:absolute;left:0;text-align:left;margin-left:257.45pt;margin-top:21.8pt;width:85pt;height:85.05pt;z-index:251659264;visibility:visible;mso-wrap-style:square;mso-width-percent:0;mso-height-percent:0;mso-wrap-distance-left:9pt;mso-wrap-distance-top:0;mso-wrap-distance-right:9pt;mso-wrap-distance-bottom:0;mso-position-horizontal:absolute;mso-position-horizontal-relative:text;mso-position-vertical:absolute;mso-position-vertical-relative:text;mso-width-percent:0;mso-height-percent:0;mso-width-relative:margin;mso-height-relative:margin;v-text-anchor:top" o:gfxdata="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" filled="f" stroked="f" strokeweight=".5pt">
+                <v:textbox inset="0,0,0,0">
+                  <w:txbxContent>
+                    <w:p>
+                      <w:pPr>
+                        <w:spacing w:before="0"/>
+                      </w:pPr>
+                      <w:r>
+                        <w:rPr>
+                          <w:rFonts w:ascii="Times New Roman" w:eastAsia="Times New Roman" w:hAnsi="Times New Roman" w:cs="Times New Roman"/>
+                          <w:color w:val="000000"/>
+                          <w:sz w:val="24"/>
+                          <w:szCs w:val="24"/>
+                        </w:rPr>
+                        <w:t>{{%signature_image}}</w:t>
+                      </w:r>
+                    </w:p>
+                    <w:p>
+                      <w:pPr>
+                        <w:spacing w:before="0"/>
+                      </w:pPr>
+                    </w:p>
+                  </w:txbxContent>
+                </v:textbox>
+              </v:shape>
+            </w:pict>
+          </mc:Fallback>
+        </mc:AlternateContent>
+      </w:r>
+      <w:r>
+        <w:rPr>
+          <w:rFonts w:ascii="Times New Roman" w:eastAsia="Times New Roman" w:hAnsi="Times New Roman" w:cs="Times New Roman"/>
+          <w:noProof/>
+          <w:sz w:val="24"/>
+          <w:szCs w:val="24"/>
+        </w:rPr>
+        <mc:AlternateContent>
+          <mc:Choice Requires="wps">
+            <w:drawing>
+              <wp:anchor distT="0" distB="0" distL="114300" distR="114300" simplePos="0" relativeHeight="251660288" behindDoc="0" locked="0" layoutInCell="1" allowOverlap="1" wp14:anchorId="77D5957B" wp14:editId="57AC9E8E">
+                <wp:simplePos x="0" y="0"/>
+                <wp:positionH relativeFrom="column">
+                  <wp:posOffset>4392295</wp:posOffset>
+                </wp:positionH>
+                <wp:positionV relativeFrom="paragraph">
+                  <wp:posOffset>259715</wp:posOffset>
+                </wp:positionV>
+                <wp:extent cx="1079500" cy="1080000"/>
+                <wp:effectExtent l="0" t="0" r="6350" b="6350"/>
                 <wp:wrapNone/>
                 <wp:docPr id="848224343" name="Text Box 5"/>
                 <wp:cNvGraphicFramePr/>
@@ -860,7 +976,7 @@
                       <wps:spPr>
                         <a:xfrm>
                           <a:off x="0" y="0"/>
-                          <a:ext cx="971550" cy="895350"/>
+                          <a:ext cx="1079500" cy="1080000"/>
                         </a:xfrm>
                         <a:prstGeom prst="rect">
                           <a:avLst/>
@@ -906,7 +1022,7 @@
                           </w:p>
                         </w:txbxContent>
                       </wps:txbx>
-                      <wps:bodyPr rot="0" spcFirstLastPara="0" vertOverflow="overflow" horzOverflow="overflow" vert="horz" wrap="square" lIns="91440" tIns="45720" rIns="91440" bIns="45720" numCol="1" spcCol="0" rtlCol="0" fromWordArt="0" anchor="t" anchorCtr="0" forceAA="0" compatLnSpc="1">
+                      <wps:bodyPr rot="0" spcFirstLastPara="0" vertOverflow="overflow" horzOverflow="overflow" vert="horz" wrap="square" lIns="0" tIns="0" rIns="0" bIns="0" numCol="1" spcCol="0" rtlCol="0" fromWordArt="0" anchor="t" anchorCtr="0" forceAA="0" compatLnSpc="1">
                         <a:prstTxWarp prst="textNoShape">
                           <a:avLst/>
                         </a:prstTxWarp>
@@ -926,12 +1042,8 @@
           </mc:Choice>
           <mc:Fallback>
             <w:pict>
-              <v:shapetype w14:anchorId="77D5957B" id="_x0000_t202" coordsize="21600,21600" o:spt="202" path="m,l,21600r21600,l21600,xe">
-                <v:stroke joinstyle="miter"/>
-                <v:path gradientshapeok="t" o:connecttype="rect"/>
-              </v:shapetype>
-              <v:shape id="Text Box 5" o:spid="_x0000_s1026" type="#_x0000_t202" style="position:absolute;left:0;text-align:left;margin-left:346pt;margin-top:21.25pt;width:76.5pt;height:70.5pt;z-index:251660288;visibility:visible;mso-wrap-style:square;mso-width-percent:0;mso-height-percent:0;mso-wrap-distance-left:9pt;mso-wrap-distance-top:0;mso-wrap-distance-right:9pt;mso-wrap-distance-bottom:0;mso-position-horizontal:absolute;mso-position-horizontal-relative:text;mso-position-vertical:absolute;mso-position-vertical-relative:text;mso-width-percent:0;mso-height-percent:0;mso-width-relative:margin;mso-height-relative:margin;v-text-anchor:top" o:gfxdata="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" filled="f" stroked="f" strokeweight=".5pt">
-                <v:textbox>
+              <v:shape w14:anchorId="77D5957B" id="Text Box 5" o:spid="_x0000_s1027" type="#_x0000_t202" style="position:absolute;left:0;text-align:left;margin-left:345.85pt;margin-top:20.45pt;width:85pt;height:85.05pt;z-index:251660288;visibility:visible;mso-wrap-style:square;mso-width-percent:0;mso-height-percent:0;mso-wrap-distance-left:9pt;mso-wrap-distance-top:0;mso-wrap-distance-right:9pt;mso-wrap-distance-bottom:0;mso-position-horizontal:absolute;mso-position-horizontal-relative:text;mso-position-vertical:absolute;mso-position-vertical-relative:text;mso-width-percent:0;mso-height-percent:0;mso-width-relative:margin;mso-height-relative:margin;v-text-anchor:top" o:gfxdata="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" filled="f" stroked="f" strokeweight=".5pt">
+                <v:textbox inset="0,0,0,0">
                   <w:txbxContent>
                     <w:p>
                       <w:pPr>
@@ -975,25 +1087,130 @@
       <w:r>
         <w:rPr>
           <w:rFonts w:ascii="Times New Roman" w:eastAsia="Times New Roman" w:hAnsi="Times New Roman" w:cs="Times New Roman"/>
+          <w:sz w:val="24"/>
+          <w:szCs w:val="24"/>
+        </w:rPr>
+        <w:t>{{jabatan_penandatangan}}</w:t>
+      </w:r>
+      <w:r>
+        <w:rPr>
+          <w:rFonts w:ascii="Times New Roman" w:eastAsia="Times New Roman" w:hAnsi="Times New Roman" w:cs="Times New Roman"/>
+          <w:color w:val="000000"/>
+          <w:sz w:val="24"/>
+          <w:szCs w:val="24"/>
+        </w:rPr>
+        <w:tab/>
+      </w:r>
+      <w:r>
+        <w:rPr>
+          <w:rFonts w:ascii="Times New Roman" w:eastAsia="Times New Roman" w:hAnsi="Times New Roman" w:cs="Times New Roman"/>
+          <w:color w:val="000000"/>
+          <w:sz w:val="24"/>
+          <w:szCs w:val="24"/>
+        </w:rPr>
+        <w:tab/>
+      </w:r>
+      <w:r>
+        <w:rPr>
+          <w:rFonts w:ascii="Times New Roman" w:eastAsia="Times New Roman" w:hAnsi="Times New Roman" w:cs="Times New Roman"/>
+          <w:color w:val="000000"/>
+          <w:sz w:val="24"/>
+          <w:szCs w:val="24"/>
+        </w:rPr>
+        <w:tab/>
+      </w:r>
+      <w:r>
+        <w:rPr>
+          <w:rFonts w:ascii="Times New Roman" w:eastAsia="Times New Roman" w:hAnsi="Times New Roman" w:cs="Times New Roman"/>
+          <w:color w:val="000000"/>
+          <w:sz w:val="24"/>
+          <w:szCs w:val="24"/>
+        </w:rPr>
+        <w:tab/>
+      </w:r>
+      <w:r>
+        <w:rPr>
+          <w:rFonts w:ascii="Times New Roman" w:eastAsia="Times New Roman" w:hAnsi="Times New Roman" w:cs="Times New Roman"/>
+          <w:color w:val="000000"/>
+          <w:sz w:val="24"/>
+          <w:szCs w:val="24"/>
+        </w:rPr>
+        <w:tab/>
+      </w:r>
+      <w:r>
+        <w:rPr>
+          <w:rFonts w:ascii="Times New Roman" w:eastAsia="Times New Roman" w:hAnsi="Times New Roman" w:cs="Times New Roman"/>
+          <w:color w:val="000000"/>
+          <w:sz w:val="24"/>
+          <w:szCs w:val="24"/>
+        </w:rPr>
+        <w:tab/>
+      </w:r>
+    </w:p>
+    <w:p>
+      <w:pPr>
+        <w:spacing w:before="0" w:line="276" w:lineRule="auto"/>
+        <w:ind w:left="5102" w:right="-613"/>
+        <w:rPr>
+          <w:rFonts w:ascii="Times New Roman" w:eastAsia="Times New Roman" w:hAnsi="Times New Roman" w:cs="Times New Roman"/>
+          <w:color w:val="000000"/>
+          <w:sz w:val="24"/>
+          <w:szCs w:val="24"/>
+        </w:rPr>
+      </w:pPr>
+      <w:r>
+        <w:rPr>
+          <w:rFonts w:ascii="Times New Roman" w:eastAsia="Times New Roman" w:hAnsi="Times New Roman" w:cs="Times New Roman"/>
+          <w:color w:val="000000"/>
+          <w:sz w:val="24"/>
+          <w:szCs w:val="24"/>
+        </w:rPr>
+        <w:tab/>
+      </w:r>
+      <w:r>
+        <w:rPr>
+          <w:rFonts w:ascii="Times New Roman" w:eastAsia="Times New Roman" w:hAnsi="Times New Roman" w:cs="Times New Roman"/>
+          <w:color w:val="000000"/>
+          <w:sz w:val="24"/>
+          <w:szCs w:val="24"/>
+        </w:rPr>
+        <w:tab/>
+        <w:t xml:space="preserve"> </w:t>
+      </w:r>
+    </w:p>
+    <w:p>
+      <w:pPr>
+        <w:spacing w:before="0" w:line="276" w:lineRule="auto"/>
+        <w:rPr>
+          <w:rFonts w:ascii="Times New Roman" w:eastAsia="Times New Roman" w:hAnsi="Times New Roman" w:cs="Times New Roman"/>
+          <w:color w:val="000000"/>
+          <w:sz w:val="24"/>
+          <w:szCs w:val="24"/>
+        </w:rPr>
+      </w:pPr>
+      <w:r>
+        <w:rPr>
+          <w:rFonts w:ascii="Times New Roman" w:eastAsia="Times New Roman" w:hAnsi="Times New Roman" w:cs="Times New Roman"/>
           <w:noProof/>
+          <w:color w:val="000000"/>
           <w:sz w:val="24"/>
           <w:szCs w:val="24"/>
         </w:rPr>
         <mc:AlternateContent>
           <mc:Choice Requires="wps">
             <w:drawing>
-              <wp:anchor distT="0" distB="0" distL="114300" distR="114300" simplePos="0" relativeHeight="251659264" behindDoc="0" locked="0" layoutInCell="1" allowOverlap="1" wp14:anchorId="7A08B378" wp14:editId="595FA023">
+              <wp:anchor distT="0" distB="0" distL="114300" distR="114300" simplePos="0" relativeHeight="251661312" behindDoc="0" locked="0" layoutInCell="1" allowOverlap="1" wp14:anchorId="484FCCDD" wp14:editId="6E69342F">
                 <wp:simplePos x="0" y="0"/>
-                <wp:positionH relativeFrom="column">
-                  <wp:posOffset>3257550</wp:posOffset>
+                <wp:positionH relativeFrom="margin">
+                  <wp:align>left</wp:align>
                 </wp:positionH>
                 <wp:positionV relativeFrom="paragraph">
-                  <wp:posOffset>295275</wp:posOffset>
+                  <wp:posOffset>48847</wp:posOffset>
                 </wp:positionV>
-                <wp:extent cx="977900" cy="876300"/>
-                <wp:effectExtent l="0" t="0" r="0" b="0"/>
+                <wp:extent cx="1080000" cy="1080000"/>
+                <wp:effectExtent l="0" t="0" r="6350" b="6350"/>
                 <wp:wrapNone/>
-                <wp:docPr id="384080058" name="Text Box 4"/>
+                <wp:docPr id="358686747" name="Text Box 12"/>
                 <wp:cNvGraphicFramePr/>
                 <a:graphic xmlns:a="http://schemas.openxmlformats.org/drawingml/2006/main">
                   <a:graphicData uri="http://schemas.microsoft.com/office/word/2010/wordprocessingShape">
@@ -1002,225 +1219,7 @@
                       <wps:spPr>
                         <a:xfrm>
                           <a:off x="0" y="0"/>
-                          <a:ext cx="977900" cy="876300"/>
-                        </a:xfrm>
-                        <a:prstGeom prst="rect">
-                          <a:avLst/>
-                        </a:prstGeom>
-                        <a:noFill/>
-                        <a:ln w="6350">
-                          <a:noFill/>
-                        </a:ln>
-                      </wps:spPr>
-                      <wps:txbx>
-                        <w:txbxContent>
-                          <w:p>
-                            <w:pPr>
-                              <w:spacing w:before="0"/>
-                            </w:pPr>
-                            <w:r>
-                              <w:rPr>
-                                <w:rFonts w:ascii="Times New Roman" w:eastAsia="Times New Roman" w:hAnsi="Times New Roman" w:cs="Times New Roman"/>
-                                <w:color w:val="000000"/>
-                                <w:sz w:val="24"/>
-                                <w:szCs w:val="24"/>
-                              </w:rPr>
-                              <w:t>{{%signature_image}}</w:t>
-                            </w:r>
-                          </w:p>
-                        </w:txbxContent>
-                      </wps:txbx>
-                      <wps:bodyPr rot="0" spcFirstLastPara="0" vertOverflow="overflow" horzOverflow="overflow" vert="horz" wrap="square" lIns="91440" tIns="45720" rIns="91440" bIns="45720" numCol="1" spcCol="0" rtlCol="0" fromWordArt="0" anchor="t" anchorCtr="0" forceAA="0" compatLnSpc="1">
-                        <a:prstTxWarp prst="textNoShape">
-                          <a:avLst/>
-                        </a:prstTxWarp>
-                        <a:noAutofit/>
-                      </wps:bodyPr>
-                    </wps:wsp>
-                  </a:graphicData>
-                </a:graphic>
-                <wp14:sizeRelH relativeFrom="margin">
-                  <wp14:pctWidth>0</wp14:pctWidth>
-                </wp14:sizeRelH>
-                <wp14:sizeRelV relativeFrom="margin">
-                  <wp14:pctHeight>0</wp14:pctHeight>
-                </wp14:sizeRelV>
-              </wp:anchor>
-            </w:drawing>
-          </mc:Choice>
-          <mc:Fallback>
-            <w:pict>
-              <v:shape w14:anchorId="7A08B378" id="Text Box 4" o:spid="_x0000_s1027" type="#_x0000_t202" style="position:absolute;left:0;text-align:left;margin-left:256.5pt;margin-top:23.25pt;width:77pt;height:69pt;z-index:251659264;visibility:visible;mso-wrap-style:square;mso-width-percent:0;mso-height-percent:0;mso-wrap-distance-left:9pt;mso-wrap-distance-top:0;mso-wrap-distance-right:9pt;mso-wrap-distance-bottom:0;mso-position-horizontal:absolute;mso-position-horizontal-relative:text;mso-position-vertical:absolute;mso-position-vertical-relative:text;mso-width-percent:0;mso-height-percent:0;mso-width-relative:margin;mso-height-relative:margin;v-text-anchor:top" o:gfxdata="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" filled="f" stroked="f" strokeweight=".5pt">
-                <v:textbox>
-                  <w:txbxContent>
-                    <w:p>
-                      <w:pPr>
-                        <w:spacing w:before="0"/>
-                      </w:pPr>
-                      <w:r>
-                        <w:rPr>
-                          <w:rFonts w:ascii="Times New Roman" w:eastAsia="Times New Roman" w:hAnsi="Times New Roman" w:cs="Times New Roman"/>
-                          <w:color w:val="000000"/>
-                          <w:sz w:val="24"/>
-                          <w:szCs w:val="24"/>
-                        </w:rPr>
-                        <w:t>{{%signature_image}}</w:t>
-                      </w:r>
-                    </w:p>
-                  </w:txbxContent>
-                </v:textbox>
-              </v:shape>
-            </w:pict>
-          </mc:Fallback>
-        </mc:AlternateContent>
-      </w:r>
-      <w:r>
-        <w:rPr>
-          <w:rFonts w:ascii="Times New Roman" w:eastAsia="Times New Roman" w:hAnsi="Times New Roman" w:cs="Times New Roman"/>
-          <w:sz w:val="24"/>
-          <w:szCs w:val="24"/>
-        </w:rPr>
-        <w:t>{{jabatan_penandatangan}}</w:t>
-      </w:r>
-      <w:r>
-        <w:rPr>
-          <w:rFonts w:ascii="Times New Roman" w:eastAsia="Times New Roman" w:hAnsi="Times New Roman" w:cs="Times New Roman"/>
-          <w:color w:val="000000"/>
-          <w:sz w:val="24"/>
-          <w:szCs w:val="24"/>
-        </w:rPr>
-        <w:tab/>
-      </w:r>
-      <w:r>
-        <w:rPr>
-          <w:rFonts w:ascii="Times New Roman" w:eastAsia="Times New Roman" w:hAnsi="Times New Roman" w:cs="Times New Roman"/>
-          <w:color w:val="000000"/>
-          <w:sz w:val="24"/>
-          <w:szCs w:val="24"/>
-        </w:rPr>
-        <w:tab/>
-      </w:r>
-      <w:r>
-        <w:rPr>
-          <w:rFonts w:ascii="Times New Roman" w:eastAsia="Times New Roman" w:hAnsi="Times New Roman" w:cs="Times New Roman"/>
-          <w:color w:val="000000"/>
-          <w:sz w:val="24"/>
-          <w:szCs w:val="24"/>
-        </w:rPr>
-        <w:tab/>
-      </w:r>
-      <w:r>
-        <w:rPr>
-          <w:rFonts w:ascii="Times New Roman" w:eastAsia="Times New Roman" w:hAnsi="Times New Roman" w:cs="Times New Roman"/>
-          <w:color w:val="000000"/>
-          <w:sz w:val="24"/>
-          <w:szCs w:val="24"/>
-        </w:rPr>
-        <w:tab/>
-      </w:r>
-      <w:r>
-        <w:rPr>
-          <w:rFonts w:ascii="Times New Roman" w:eastAsia="Times New Roman" w:hAnsi="Times New Roman" w:cs="Times New Roman"/>
-          <w:color w:val="000000"/>
-          <w:sz w:val="24"/>
-          <w:szCs w:val="24"/>
-        </w:rPr>
-        <w:tab/>
-      </w:r>
-      <w:r>
-        <w:rPr>
-          <w:rFonts w:ascii="Times New Roman" w:eastAsia="Times New Roman" w:hAnsi="Times New Roman" w:cs="Times New Roman"/>
-          <w:color w:val="000000"/>
-          <w:sz w:val="24"/>
-          <w:szCs w:val="24"/>
-        </w:rPr>
-        <w:tab/>
-      </w:r>
-    </w:p>
-    <w:p>
-      <w:pPr>
-        <w:spacing w:before="0" w:line="276" w:lineRule="auto"/>
-        <w:ind w:left="5102" w:right="-613"/>
-        <w:rPr>
-          <w:rFonts w:ascii="Times New Roman" w:eastAsia="Times New Roman" w:hAnsi="Times New Roman" w:cs="Times New Roman"/>
-          <w:color w:val="000000"/>
-          <w:sz w:val="24"/>
-          <w:szCs w:val="24"/>
-        </w:rPr>
-      </w:pPr>
-      <w:r>
-        <w:rPr>
-          <w:rFonts w:ascii="Times New Roman" w:eastAsia="Times New Roman" w:hAnsi="Times New Roman" w:cs="Times New Roman"/>
-          <w:color w:val="000000"/>
-          <w:sz w:val="24"/>
-          <w:szCs w:val="24"/>
-        </w:rPr>
-        <w:tab/>
-      </w:r>
-      <w:r>
-        <w:rPr>
-          <w:rFonts w:ascii="Times New Roman" w:eastAsia="Times New Roman" w:hAnsi="Times New Roman" w:cs="Times New Roman"/>
-          <w:color w:val="000000"/>
-          <w:sz w:val="24"/>
-          <w:szCs w:val="24"/>
-        </w:rPr>
-        <w:tab/>
-        <w:t xml:space="preserve"> </w:t>
-      </w:r>
-    </w:p>
-    <w:p>
-      <w:pPr>
-        <w:spacing w:before="0" w:line="276" w:lineRule="auto"/>
-        <w:rPr>
-          <w:rFonts w:ascii="Times New Roman" w:eastAsia="Times New Roman" w:hAnsi="Times New Roman" w:cs="Times New Roman"/>
-          <w:color w:val="000000"/>
-          <w:sz w:val="24"/>
-          <w:szCs w:val="24"/>
-        </w:rPr>
-      </w:pPr>
-    </w:p>
-    <w:p>
-      <w:pPr>
-        <w:spacing w:before="0" w:line="276" w:lineRule="auto"/>
-        <w:rPr>
-          <w:rFonts w:ascii="Times New Roman" w:eastAsia="Times New Roman" w:hAnsi="Times New Roman" w:cs="Times New Roman"/>
-          <w:color w:val="000000"/>
-          <w:sz w:val="24"/>
-          <w:szCs w:val="24"/>
-        </w:rPr>
-      </w:pPr>
-      <w:r>
-        <w:rPr>
-          <w:rFonts w:ascii="Times New Roman" w:eastAsia="Times New Roman" w:hAnsi="Times New Roman" w:cs="Times New Roman"/>
-          <w:noProof/>
-          <w:color w:val="000000"/>
-          <w:sz w:val="24"/>
-          <w:szCs w:val="24"/>
-        </w:rPr>
-        <mc:AlternateContent>
-          <mc:Choice Requires="wps">
-            <w:drawing>
-              <wp:anchor distT="0" distB="0" distL="114300" distR="114300" simplePos="0" relativeHeight="251661312" behindDoc="0" locked="0" layoutInCell="1" allowOverlap="1" wp14:anchorId="470F205E" wp14:editId="17B9D65C">
-                <wp:simplePos x="0" y="0"/>
-                <wp:positionH relativeFrom="margin">
-                  <wp:align>left</wp:align>
-                </wp:positionH>
-                <wp:positionV relativeFrom="paragraph">
-                  <wp:posOffset>149860</wp:posOffset>
-                </wp:positionV>
-                <wp:extent cx="971550" cy="889000"/>
-                <wp:effectExtent l="0" t="0" r="0" b="6350"/>
-                <wp:wrapNone/>
-                <wp:docPr id="591024877" name="Text Box 6"/>
-                <wp:cNvGraphicFramePr/>
-                <a:graphic xmlns:a="http://schemas.openxmlformats.org/drawingml/2006/main">
-                  <a:graphicData uri="http://schemas.microsoft.com/office/word/2010/wordprocessingShape">
-                    <wps:wsp>
-                      <wps:cNvSpPr txBox="1"/>
-                      <wps:spPr>
-                        <a:xfrm>
-                          <a:off x="0" y="0"/>
-                          <a:ext cx="971550" cy="889000"/>
+                          <a:ext cx="1080000" cy="1080000"/>
                         </a:xfrm>
                         <a:prstGeom prst="rect">
                           <a:avLst/>
@@ -1266,10 +1265,19 @@
                               <w:t>}</w:t>
                             </w:r>
                           </w:p>
-                          <w:p/>
+                          <w:p>
+                            <w:pPr>
+                              <w:spacing w:before="0" w:line="276" w:lineRule="auto"/>
+                              <w:rPr>
+                                <w:rFonts w:ascii="Times New Roman" w:eastAsia="Times New Roman" w:hAnsi="Times New Roman" w:cs="Times New Roman"/>
+                                <w:sz w:val="24"/>
+                                <w:szCs w:val="24"/>
+                              </w:rPr>
+                            </w:pPr>
+                          </w:p>
                         </w:txbxContent>
                       </wps:txbx>
-                      <wps:bodyPr rot="0" spcFirstLastPara="0" vertOverflow="overflow" horzOverflow="overflow" vert="horz" wrap="square" lIns="91440" tIns="45720" rIns="91440" bIns="45720" numCol="1" spcCol="0" rtlCol="0" fromWordArt="0" anchor="t" anchorCtr="0" forceAA="0" compatLnSpc="1">
+                      <wps:bodyPr rot="0" spcFirstLastPara="0" vertOverflow="overflow" horzOverflow="overflow" vert="horz" wrap="square" lIns="0" tIns="0" rIns="0" bIns="0" numCol="1" spcCol="0" rtlCol="0" fromWordArt="0" anchor="t" anchorCtr="0" forceAA="0" compatLnSpc="1">
                         <a:prstTxWarp prst="textNoShape">
                           <a:avLst/>
                         </a:prstTxWarp>
@@ -1281,13 +1289,16 @@
                 <wp14:sizeRelH relativeFrom="margin">
                   <wp14:pctWidth>0</wp14:pctWidth>
                 </wp14:sizeRelH>
+                <wp14:sizeRelV relativeFrom="margin">
+                  <wp14:pctHeight>0</wp14:pctHeight>
+                </wp14:sizeRelV>
               </wp:anchor>
             </w:drawing>
           </mc:Choice>
           <mc:Fallback>
             <w:pict>
-              <v:shape w14:anchorId="470F205E" id="Text Box 6" o:spid="_x0000_s1028" type="#_x0000_t202" style="position:absolute;margin-left:0;margin-top:11.8pt;width:76.5pt;height:70pt;z-index:251661312;visibility:visible;mso-wrap-style:square;mso-width-percent:0;mso-wrap-distance-left:9pt;mso-wrap-distance-top:0;mso-wrap-distance-right:9pt;mso-wrap-distance-bottom:0;mso-position-horizontal:left;mso-position-horizontal-relative:margin;mso-position-vertical:absolute;mso-position-vertical-relative:text;mso-width-percent:0;mso-width-relative:margin;v-text-anchor:top" o:gfxdata="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" filled="f" stroked="f" strokeweight=".5pt">
-                <v:textbox>
+              <v:shape w14:anchorId="484FCCDD" id="Text Box 12" o:spid="_x0000_s1028" type="#_x0000_t202" style="position:absolute;margin-left:0;margin-top:3.85pt;width:85.05pt;height:85.05pt;z-index:251661312;visibility:visible;mso-wrap-style:square;mso-width-percent:0;mso-height-percent:0;mso-wrap-distance-left:9pt;mso-wrap-distance-top:0;mso-wrap-distance-right:9pt;mso-wrap-distance-bottom:0;mso-position-horizontal:left;mso-position-horizontal-relative:margin;mso-position-vertical:absolute;mso-position-vertical-relative:text;mso-width-percent:0;mso-height-percent:0;mso-width-relative:margin;mso-height-relative:margin;v-text-anchor:top" o:gfxdata="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" filled="f" stroked="f" strokeweight=".5pt">
+                <v:textbox inset="0,0,0,0">
                   <w:txbxContent>
                     <w:p>
                       <w:pPr>
@@ -1323,7 +1334,16 @@
                         <w:t>}</w:t>
                       </w:r>
                     </w:p>
-                    <w:p/>
+                    <w:p>
+                      <w:pPr>
+                        <w:spacing w:before="0" w:line="276" w:lineRule="auto"/>
+                        <w:rPr>
+                          <w:rFonts w:ascii="Times New Roman" w:eastAsia="Times New Roman" w:hAnsi="Times New Roman" w:cs="Times New Roman"/>
+                          <w:sz w:val="24"/>
+                          <w:szCs w:val="24"/>
+                        </w:rPr>
+                      </w:pPr>
+                    </w:p>
                   </w:txbxContent>
                 </v:textbox>
                 <w10:wrap anchorx="margin"/>
@@ -1332,6 +1352,31 @@
           </mc:Fallback>
         </mc:AlternateContent>
       </w:r>
+    </w:p>
+    <w:p>
+      <w:pPr>
+        <w:spacing w:before="0" w:line="276" w:lineRule="auto"/>
+        <w:rPr>
+          <w:rFonts w:ascii="Times New Roman" w:eastAsia="Times New Roman" w:hAnsi="Times New Roman" w:cs="Times New Roman"/>
+          <w:color w:val="000000"/>
+          <w:sz w:val="24"/>
+          <w:szCs w:val="24"/>
+        </w:rPr>
+      </w:pPr>
+    </w:p>
+    <w:p>
+      <w:pPr>
+        <w:spacing w:before="0" w:line="276" w:lineRule="auto"/>
+        <w:ind w:left="5102"/>
+        <w:rPr>
+          <w:rFonts w:ascii="Times New Roman" w:eastAsia="Times New Roman" w:hAnsi="Times New Roman" w:cs="Times New Roman"/>
+          <w:b/>
+          <w:bCs/>
+          <w:sz w:val="24"/>
+          <w:szCs w:val="24"/>
+          <w:u w:val="single"/>
+        </w:rPr>
+      </w:pPr>
     </w:p>
     <w:p>
       <w:pPr>

</xml_diff>